<commit_message>
labs and dz reports
</commit_message>
<xml_diff>
--- a/рк2.docx
+++ b/рк2.docx
@@ -175,7 +175,25 @@
           <w:sz w:val="28"/>
           <w:szCs w:val="28"/>
         </w:rPr>
-        <w:t>Кафедра ИУ5</w:t>
+        <w:t>Кафе</w:t>
+      </w:r>
+      <w:bookmarkStart w:id="1" w:name="_GoBack"/>
+      <w:r>
+        <w:rPr>
+          <w:rFonts w:ascii="Times New Roman" w:eastAsia="Calibri" w:hAnsi="Times New Roman" w:cs="Times New Roman"/>
+          <w:sz w:val="28"/>
+          <w:szCs w:val="28"/>
+        </w:rPr>
+        <w:t>д</w:t>
+      </w:r>
+      <w:bookmarkEnd w:id="1"/>
+      <w:r>
+        <w:rPr>
+          <w:rFonts w:ascii="Times New Roman" w:eastAsia="Calibri" w:hAnsi="Times New Roman" w:cs="Times New Roman"/>
+          <w:sz w:val="28"/>
+          <w:szCs w:val="28"/>
+        </w:rPr>
+        <w:t>ра ИУ5</w:t>
       </w:r>
     </w:p>
     <w:p>
@@ -235,6 +253,7 @@
           <w:rFonts w:ascii="Times New Roman" w:eastAsia="Calibri" w:hAnsi="Times New Roman" w:cs="Times New Roman"/>
           <w:sz w:val="28"/>
           <w:szCs w:val="28"/>
+          <w:lang w:val="en-US"/>
         </w:rPr>
       </w:pPr>
       <w:r>
@@ -784,16 +803,14 @@
         <w:rPr>
           <w:sz w:val="28"/>
           <w:szCs w:val="28"/>
-          <w:lang w:val="en-US"/>
-        </w:rPr>
-      </w:pPr>
-    </w:p>
-    <w:p>
-      <w:pPr>
-        <w:rPr>
-          <w:sz w:val="28"/>
-          <w:szCs w:val="28"/>
-          <w:lang w:val="en-US"/>
+        </w:rPr>
+      </w:pPr>
+    </w:p>
+    <w:p>
+      <w:pPr>
+        <w:rPr>
+          <w:sz w:val="28"/>
+          <w:szCs w:val="28"/>
         </w:rPr>
       </w:pPr>
     </w:p>
@@ -824,12 +841,13 @@
       </w:pPr>
       <w:r>
         <w:rPr>
-          <w:sz w:val="28"/>
-          <w:szCs w:val="28"/>
-          <w:lang w:val="en-US"/>
+          <w:noProof/>
+          <w:sz w:val="28"/>
+          <w:szCs w:val="28"/>
+          <w:lang w:eastAsia="ru-RU"/>
         </w:rPr>
         <w:drawing>
-          <wp:inline distT="0" distB="0" distL="0" distR="0" wp14:anchorId="12E40821" wp14:editId="373411AD">
+          <wp:inline distT="0" distB="0" distL="0" distR="0" wp14:anchorId="0F54F09E" wp14:editId="489F9A17">
             <wp:extent cx="2743438" cy="2354784"/>
             <wp:effectExtent l="0" t="0" r="0" b="7620"/>
             <wp:docPr id="1" name="Рисунок 1"/>
@@ -875,12 +893,13 @@
       </w:pPr>
       <w:r>
         <w:rPr>
-          <w:sz w:val="28"/>
-          <w:szCs w:val="28"/>
-          <w:lang w:val="en-US"/>
+          <w:noProof/>
+          <w:sz w:val="28"/>
+          <w:szCs w:val="28"/>
+          <w:lang w:eastAsia="ru-RU"/>
         </w:rPr>
         <w:drawing>
-          <wp:inline distT="0" distB="0" distL="0" distR="0" wp14:anchorId="72CD0FE1" wp14:editId="3FE719DB">
+          <wp:inline distT="0" distB="0" distL="0" distR="0" wp14:anchorId="2DE74324" wp14:editId="1C078D4E">
             <wp:extent cx="4061812" cy="2461473"/>
             <wp:effectExtent l="0" t="0" r="0" b="0"/>
             <wp:docPr id="2" name="Рисунок 2"/>
@@ -953,12 +972,13 @@
       </w:pPr>
       <w:r>
         <w:rPr>
-          <w:sz w:val="28"/>
-          <w:szCs w:val="28"/>
-          <w:lang w:val="en-US"/>
+          <w:noProof/>
+          <w:sz w:val="28"/>
+          <w:szCs w:val="28"/>
+          <w:lang w:eastAsia="ru-RU"/>
         </w:rPr>
         <w:drawing>
-          <wp:inline distT="0" distB="0" distL="0" distR="0" wp14:anchorId="5901D486" wp14:editId="416A2979">
+          <wp:inline distT="0" distB="0" distL="0" distR="0" wp14:anchorId="68C498EA" wp14:editId="592B2FF5">
             <wp:extent cx="5913633" cy="4701948"/>
             <wp:effectExtent l="0" t="0" r="0" b="3810"/>
             <wp:docPr id="3" name="Рисунок 3"/>
@@ -1021,12 +1041,13 @@
       </w:pPr>
       <w:r>
         <w:rPr>
-          <w:sz w:val="28"/>
-          <w:szCs w:val="28"/>
-          <w:lang w:val="en-US"/>
+          <w:noProof/>
+          <w:sz w:val="28"/>
+          <w:szCs w:val="28"/>
+          <w:lang w:eastAsia="ru-RU"/>
         </w:rPr>
         <w:drawing>
-          <wp:inline distT="0" distB="0" distL="0" distR="0" wp14:anchorId="006F31C3" wp14:editId="5AE85816">
+          <wp:inline distT="0" distB="0" distL="0" distR="0" wp14:anchorId="68DBB9DF" wp14:editId="5076811E">
             <wp:extent cx="5940425" cy="2487388"/>
             <wp:effectExtent l="0" t="0" r="3175" b="8255"/>
             <wp:docPr id="4" name="Рисунок 4"/>
@@ -1089,13 +1110,14 @@
       </w:pPr>
       <w:r>
         <w:rPr>
-          <w:sz w:val="28"/>
-          <w:szCs w:val="28"/>
-          <w:lang w:val="en-US"/>
+          <w:noProof/>
+          <w:sz w:val="28"/>
+          <w:szCs w:val="28"/>
+          <w:lang w:eastAsia="ru-RU"/>
         </w:rPr>
         <w:lastRenderedPageBreak/>
         <w:drawing>
-          <wp:inline distT="0" distB="0" distL="0" distR="0" wp14:anchorId="4AB68761" wp14:editId="275F7612">
+          <wp:inline distT="0" distB="0" distL="0" distR="0" wp14:anchorId="6D444552" wp14:editId="6F244A6E">
             <wp:extent cx="5075360" cy="3116850"/>
             <wp:effectExtent l="0" t="0" r="0" b="7620"/>
             <wp:docPr id="5" name="Рисунок 5"/>
@@ -1158,12 +1180,13 @@
       </w:pPr>
       <w:r>
         <w:rPr>
-          <w:sz w:val="28"/>
-          <w:szCs w:val="28"/>
-          <w:lang w:val="en-US"/>
+          <w:noProof/>
+          <w:sz w:val="28"/>
+          <w:szCs w:val="28"/>
+          <w:lang w:eastAsia="ru-RU"/>
         </w:rPr>
         <w:drawing>
-          <wp:inline distT="0" distB="0" distL="0" distR="0" wp14:anchorId="23D7F978" wp14:editId="39A3D8A8">
+          <wp:inline distT="0" distB="0" distL="0" distR="0" wp14:anchorId="5E4850AD" wp14:editId="174BDA49">
             <wp:extent cx="5940425" cy="2823373"/>
             <wp:effectExtent l="0" t="0" r="3175" b="0"/>
             <wp:docPr id="6" name="Рисунок 6"/>
@@ -1299,12 +1322,13 @@
       </w:pPr>
       <w:r>
         <w:rPr>
-          <w:sz w:val="28"/>
-          <w:szCs w:val="28"/>
-          <w:lang w:val="en-US"/>
+          <w:noProof/>
+          <w:sz w:val="28"/>
+          <w:szCs w:val="28"/>
+          <w:lang w:eastAsia="ru-RU"/>
         </w:rPr>
         <w:drawing>
-          <wp:inline distT="0" distB="0" distL="0" distR="0" wp14:anchorId="762B5B38" wp14:editId="34EE5A19">
+          <wp:inline distT="0" distB="0" distL="0" distR="0" wp14:anchorId="7E78C9D0" wp14:editId="7AE327B2">
             <wp:extent cx="5940425" cy="3448745"/>
             <wp:effectExtent l="0" t="0" r="3175" b="0"/>
             <wp:docPr id="7" name="Рисунок 7"/>
@@ -1350,12 +1374,13 @@
       </w:pPr>
       <w:r>
         <w:rPr>
-          <w:sz w:val="28"/>
-          <w:szCs w:val="28"/>
-          <w:lang w:val="en-US"/>
+          <w:noProof/>
+          <w:sz w:val="28"/>
+          <w:szCs w:val="28"/>
+          <w:lang w:eastAsia="ru-RU"/>
         </w:rPr>
         <w:drawing>
-          <wp:inline distT="0" distB="0" distL="0" distR="0" wp14:anchorId="3287C87F" wp14:editId="1C245E15">
+          <wp:inline distT="0" distB="0" distL="0" distR="0" wp14:anchorId="7776D0AC" wp14:editId="24303DD0">
             <wp:extent cx="5940425" cy="1589795"/>
             <wp:effectExtent l="0" t="0" r="3175" b="0"/>
             <wp:docPr id="8" name="Рисунок 8"/>
@@ -1498,8 +1523,6 @@
           <w:lang w:val="en-US"/>
         </w:rPr>
       </w:pPr>
-      <w:bookmarkStart w:id="1" w:name="_GoBack"/>
-      <w:bookmarkEnd w:id="1"/>
       <w:r>
         <w:rPr>
           <w:sz w:val="28"/>
@@ -1520,12 +1543,13 @@
       </w:pPr>
       <w:r>
         <w:rPr>
-          <w:sz w:val="28"/>
-          <w:szCs w:val="28"/>
-          <w:lang w:val="en-US"/>
+          <w:noProof/>
+          <w:sz w:val="28"/>
+          <w:szCs w:val="28"/>
+          <w:lang w:eastAsia="ru-RU"/>
         </w:rPr>
         <w:drawing>
-          <wp:inline distT="0" distB="0" distL="0" distR="0" wp14:anchorId="5BC2044B" wp14:editId="5508B499">
+          <wp:inline distT="0" distB="0" distL="0" distR="0" wp14:anchorId="69C01A9E" wp14:editId="09CA193C">
             <wp:extent cx="5795883" cy="7626350"/>
             <wp:effectExtent l="0" t="0" r="0" b="0"/>
             <wp:docPr id="9" name="Рисунок 9"/>
@@ -1571,13 +1595,14 @@
       </w:pPr>
       <w:r>
         <w:rPr>
-          <w:sz w:val="28"/>
-          <w:szCs w:val="28"/>
-          <w:lang w:val="en-US"/>
+          <w:noProof/>
+          <w:sz w:val="28"/>
+          <w:szCs w:val="28"/>
+          <w:lang w:eastAsia="ru-RU"/>
         </w:rPr>
         <w:lastRenderedPageBreak/>
         <w:drawing>
-          <wp:inline distT="0" distB="0" distL="0" distR="0" wp14:anchorId="3E20AE34" wp14:editId="06C7D3FD">
+          <wp:inline distT="0" distB="0" distL="0" distR="0" wp14:anchorId="2936D39D" wp14:editId="3760E615">
             <wp:extent cx="4686706" cy="7590178"/>
             <wp:effectExtent l="0" t="0" r="0" b="0"/>
             <wp:docPr id="10" name="Рисунок 10"/>
@@ -2575,7 +2600,7 @@
   <a:extraClrSchemeLst/>
   <a:extLst>
     <a:ext uri="{05A4C25C-085E-4340-85A3-A5531E510DB2}">
-      <thm15:themeFamily xmlns:thm15="http://schemas.microsoft.com/office/thememl/2012/main" xmlns="" name="Office Theme" id="{62F939B6-93AF-4DB8-9C6B-D6C7DFDC589F}" vid="{4A3C46E8-61CC-4603-A589-7422A47A8E4A}"/>
+      <thm15:themeFamily xmlns="" xmlns:thm15="http://schemas.microsoft.com/office/thememl/2012/main" name="Office Theme" id="{62F939B6-93AF-4DB8-9C6B-D6C7DFDC589F}" vid="{4A3C46E8-61CC-4603-A589-7422A47A8E4A}"/>
     </a:ext>
   </a:extLst>
 </a:theme>

</xml_diff>